<commit_message>
adding pluralsight prompt engineering and GenAI notes
</commit_message>
<xml_diff>
--- a/AWS_Essentials_2.docx
+++ b/AWS_Essentials_2.docx
@@ -317,7 +317,15 @@
       </w:pPr>
       <w:r>
         <w:lastRenderedPageBreak/>
-        <w:t>Serverless is also called Function as a service (Faas)</w:t>
+        <w:t>Serverless is also called Function as a service (</w:t>
+      </w:r>
+      <w:proofErr w:type="spellStart"/>
+      <w:r>
+        <w:t>Faas</w:t>
+      </w:r>
+      <w:proofErr w:type="spellEnd"/>
+      <w:r>
+        <w:t>)</w:t>
       </w:r>
     </w:p>
     <w:p>
@@ -328,12 +336,21 @@
           <w:bCs/>
         </w:rPr>
       </w:pPr>
-      <w:r>
-        <w:rPr>
-          <w:b/>
-          <w:bCs/>
-        </w:rPr>
-        <w:t>Faas services</w:t>
+      <w:proofErr w:type="spellStart"/>
+      <w:r>
+        <w:rPr>
+          <w:b/>
+          <w:bCs/>
+        </w:rPr>
+        <w:t>Faas</w:t>
+      </w:r>
+      <w:proofErr w:type="spellEnd"/>
+      <w:r>
+        <w:rPr>
+          <w:b/>
+          <w:bCs/>
+        </w:rPr>
+        <w:t xml:space="preserve"> services</w:t>
       </w:r>
     </w:p>
     <w:p>
@@ -676,7 +693,15 @@
         </w:numPr>
       </w:pPr>
       <w:r>
-        <w:t>AWS Snapstart is only applicable for JAVA currently.</w:t>
+        <w:t xml:space="preserve">AWS </w:t>
+      </w:r>
+      <w:proofErr w:type="spellStart"/>
+      <w:r>
+        <w:t>Snapstart</w:t>
+      </w:r>
+      <w:proofErr w:type="spellEnd"/>
+      <w:r>
+        <w:t xml:space="preserve"> is only applicable for JAVA currently.</w:t>
       </w:r>
     </w:p>
     <w:p>
@@ -1115,6 +1140,7 @@
         <w:rPr>
           <w:b/>
           <w:bCs/>
+          <w:noProof/>
           <w:sz w:val="28"/>
           <w:szCs w:val="28"/>
         </w:rPr>
@@ -1153,6 +1179,149 @@
             </a:graphic>
           </wp:inline>
         </w:drawing>
+      </w:r>
+    </w:p>
+    <w:p>
+      <w:pPr>
+        <w:pStyle w:val="ListBullet"/>
+        <w:numPr>
+          <w:ilvl w:val="0"/>
+          <w:numId w:val="0"/>
+        </w:numPr>
+        <w:ind w:left="360" w:hanging="360"/>
+        <w:rPr>
+          <w:b/>
+          <w:bCs/>
+          <w:sz w:val="28"/>
+          <w:szCs w:val="28"/>
+        </w:rPr>
+      </w:pPr>
+    </w:p>
+    <w:p>
+      <w:pPr>
+        <w:pStyle w:val="ListBullet"/>
+        <w:numPr>
+          <w:ilvl w:val="0"/>
+          <w:numId w:val="0"/>
+        </w:numPr>
+        <w:ind w:left="360" w:hanging="360"/>
+        <w:rPr>
+          <w:b/>
+          <w:bCs/>
+          <w:sz w:val="28"/>
+          <w:szCs w:val="28"/>
+        </w:rPr>
+      </w:pPr>
+    </w:p>
+    <w:p>
+      <w:pPr>
+        <w:pStyle w:val="ListBullet"/>
+        <w:numPr>
+          <w:ilvl w:val="0"/>
+          <w:numId w:val="0"/>
+        </w:numPr>
+        <w:ind w:left="360" w:hanging="360"/>
+        <w:rPr>
+          <w:b/>
+          <w:bCs/>
+          <w:sz w:val="28"/>
+          <w:szCs w:val="28"/>
+        </w:rPr>
+      </w:pPr>
+    </w:p>
+    <w:p>
+      <w:pPr>
+        <w:pStyle w:val="ListBullet"/>
+        <w:numPr>
+          <w:ilvl w:val="0"/>
+          <w:numId w:val="0"/>
+        </w:numPr>
+        <w:ind w:left="360" w:hanging="360"/>
+        <w:rPr>
+          <w:b/>
+          <w:bCs/>
+          <w:sz w:val="28"/>
+          <w:szCs w:val="28"/>
+        </w:rPr>
+      </w:pPr>
+      <w:r>
+        <w:rPr>
+          <w:b/>
+          <w:bCs/>
+          <w:sz w:val="28"/>
+          <w:szCs w:val="28"/>
+        </w:rPr>
+        <w:t xml:space="preserve">Hello I am Harsha Kondapi </w:t>
+      </w:r>
+    </w:p>
+    <w:p>
+      <w:pPr>
+        <w:pStyle w:val="ListBullet"/>
+        <w:numPr>
+          <w:ilvl w:val="0"/>
+          <w:numId w:val="0"/>
+        </w:numPr>
+        <w:ind w:left="360" w:hanging="360"/>
+        <w:rPr>
+          <w:b/>
+          <w:bCs/>
+          <w:sz w:val="28"/>
+          <w:szCs w:val="28"/>
+        </w:rPr>
+      </w:pPr>
+      <w:r>
+        <w:rPr>
+          <w:b/>
+          <w:bCs/>
+          <w:sz w:val="28"/>
+          <w:szCs w:val="28"/>
+        </w:rPr>
+        <w:t>I am a Cloud Developer</w:t>
+      </w:r>
+    </w:p>
+    <w:p>
+      <w:pPr>
+        <w:pStyle w:val="ListBullet"/>
+        <w:numPr>
+          <w:ilvl w:val="0"/>
+          <w:numId w:val="0"/>
+        </w:numPr>
+        <w:ind w:left="360" w:hanging="360"/>
+        <w:rPr>
+          <w:b/>
+          <w:bCs/>
+          <w:sz w:val="28"/>
+          <w:szCs w:val="28"/>
+        </w:rPr>
+      </w:pPr>
+      <w:r>
+        <w:rPr>
+          <w:b/>
+          <w:bCs/>
+          <w:sz w:val="28"/>
+          <w:szCs w:val="28"/>
+        </w:rPr>
+        <w:t xml:space="preserve">Hello </w:t>
+      </w:r>
+      <w:proofErr w:type="gramStart"/>
+      <w:r>
+        <w:rPr>
+          <w:b/>
+          <w:bCs/>
+          <w:sz w:val="28"/>
+          <w:szCs w:val="28"/>
+        </w:rPr>
+        <w:t>World !</w:t>
+      </w:r>
+      <w:proofErr w:type="gramEnd"/>
+      <w:r>
+        <w:rPr>
+          <w:b/>
+          <w:bCs/>
+          <w:sz w:val="28"/>
+          <w:szCs w:val="28"/>
+        </w:rPr>
+        <w:t>...</w:t>
       </w:r>
     </w:p>
     <w:sectPr>

</xml_diff>